<commit_message>
Cambio EDA clientes . anticipacion
</commit_message>
<xml_diff>
--- a/Documentacion/EDA - Clientes.docx
+++ b/Documentacion/EDA - Clientes.docx
@@ -291,6 +291,50 @@
     </w:p>
     <w:p>
       <w:pPr>
+        <w:numPr>
+          <w:ilvl w:val="1"/>
+          <w:numId w:val="1"/>
+        </w:numPr>
+        <w:pBdr>
+          <w:top w:val="nil"/>
+          <w:left w:val="nil"/>
+          <w:bottom w:val="nil"/>
+          <w:right w:val="nil"/>
+          <w:between w:val="nil"/>
+        </w:pBdr>
+        <w:rPr>
+          <w:lang w:val="es-AR"/>
+        </w:rPr>
+      </w:pPr>
+      <w:r>
+        <w:rPr>
+          <w:lang w:val="es-AR"/>
+        </w:rPr>
+        <w:t>Anticipación de compra:</w:t>
+      </w:r>
+      <w:r>
+        <w:rPr>
+          <w:lang w:val="es-AR"/>
+        </w:rPr>
+        <w:t xml:space="preserve"> los clientes hacen su compra con una anticipación promedio de 20 </w:t>
+      </w:r>
+      <w:proofErr w:type="spellStart"/>
+      <w:r>
+        <w:rPr>
+          <w:lang w:val="es-AR"/>
+        </w:rPr>
+        <w:t>dias</w:t>
+      </w:r>
+      <w:proofErr w:type="spellEnd"/>
+      <w:r>
+        <w:rPr>
+          <w:lang w:val="es-AR"/>
+        </w:rPr>
+        <w:t>.</w:t>
+      </w:r>
+    </w:p>
+    <w:p>
+      <w:pPr>
         <w:pBdr>
           <w:top w:val="nil"/>
           <w:left w:val="nil"/>
@@ -299,6 +343,89 @@
           <w:between w:val="nil"/>
         </w:pBdr>
         <w:ind w:left="1440"/>
+        <w:rPr>
+          <w:lang w:val="es-AR"/>
+        </w:rPr>
+      </w:pPr>
+      <w:r>
+        <w:rPr>
+          <w:noProof/>
+          <w:lang w:val="es-AR"/>
+        </w:rPr>
+        <w:drawing>
+          <wp:inline distT="0" distB="0" distL="0" distR="0">
+            <wp:extent cx="3778250" cy="2283904"/>
+            <wp:effectExtent l="0" t="0" r="0" b="2540"/>
+            <wp:docPr id="762935841" name="Imagen 1"/>
+            <wp:cNvGraphicFramePr>
+              <a:graphicFrameLocks xmlns:a="http://schemas.openxmlformats.org/drawingml/2006/main" noChangeAspect="1"/>
+            </wp:cNvGraphicFramePr>
+            <a:graphic xmlns:a="http://schemas.openxmlformats.org/drawingml/2006/main">
+              <a:graphicData uri="http://schemas.openxmlformats.org/drawingml/2006/picture">
+                <pic:pic xmlns:pic="http://schemas.openxmlformats.org/drawingml/2006/picture">
+                  <pic:nvPicPr>
+                    <pic:cNvPr id="762935841" name="Imagen 762935841"/>
+                    <pic:cNvPicPr/>
+                  </pic:nvPicPr>
+                  <pic:blipFill>
+                    <a:blip r:embed="rId6">
+                      <a:extLst>
+                        <a:ext uri="{28A0092B-C50C-407E-A947-70E740481C1C}">
+                          <a14:useLocalDpi xmlns:a14="http://schemas.microsoft.com/office/drawing/2010/main" val="0"/>
+                        </a:ext>
+                      </a:extLst>
+                    </a:blip>
+                    <a:stretch>
+                      <a:fillRect/>
+                    </a:stretch>
+                  </pic:blipFill>
+                  <pic:spPr>
+                    <a:xfrm>
+                      <a:off x="0" y="0"/>
+                      <a:ext cx="3798516" cy="2296154"/>
+                    </a:xfrm>
+                    <a:prstGeom prst="rect">
+                      <a:avLst/>
+                    </a:prstGeom>
+                  </pic:spPr>
+                </pic:pic>
+              </a:graphicData>
+            </a:graphic>
+          </wp:inline>
+        </w:drawing>
+      </w:r>
+    </w:p>
+    <w:p>
+      <w:pPr>
+        <w:numPr>
+          <w:ilvl w:val="1"/>
+          <w:numId w:val="1"/>
+        </w:numPr>
+        <w:pBdr>
+          <w:top w:val="nil"/>
+          <w:left w:val="nil"/>
+          <w:bottom w:val="nil"/>
+          <w:right w:val="nil"/>
+          <w:between w:val="nil"/>
+        </w:pBdr>
+        <w:rPr>
+          <w:lang w:val="es-AR"/>
+        </w:rPr>
+      </w:pPr>
+    </w:p>
+    <w:p>
+      <w:pPr>
+        <w:pBdr>
+          <w:top w:val="nil"/>
+          <w:left w:val="nil"/>
+          <w:bottom w:val="nil"/>
+          <w:right w:val="nil"/>
+          <w:between w:val="nil"/>
+        </w:pBdr>
+        <w:ind w:left="1440"/>
+        <w:rPr>
+          <w:lang w:val="es-AR"/>
+        </w:rPr>
       </w:pPr>
     </w:p>
     <w:p>
@@ -1000,7 +1127,6 @@
   <w:style w:type="character" w:default="1" w:styleId="Fuentedeprrafopredeter">
     <w:name w:val="Default Paragraph Font"/>
     <w:uiPriority w:val="1"/>
-    <w:semiHidden/>
     <w:unhideWhenUsed/>
   </w:style>
   <w:style w:type="table" w:default="1" w:styleId="Tablanormal">

</xml_diff>